<commit_message>
Added new ideas and research of competitors
</commit_message>
<xml_diff>
--- a/Yandex Alice. Ganeev Rustam Marsovich.docx
+++ b/Yandex Alice. Ganeev Rustam Marsovich.docx
@@ -26,7 +26,7 @@
           <w:sz w:val="32"/>
           <w:szCs w:val="32"/>
         </w:rPr>
-        <w:t xml:space="preserve"> </w:t>
+        <w:t xml:space="preserve"> — </w:t>
       </w:r>
       <w:r>
         <w:rPr>
@@ -34,22 +34,6 @@
           <w:sz w:val="32"/>
           <w:szCs w:val="32"/>
         </w:rPr>
-        <w:t>—</w:t>
-      </w:r>
-      <w:r>
-        <w:rPr>
-          <w:b/>
-          <w:sz w:val="32"/>
-          <w:szCs w:val="32"/>
-        </w:rPr>
-        <w:t xml:space="preserve"> </w:t>
-      </w:r>
-      <w:r>
-        <w:rPr>
-          <w:b/>
-          <w:sz w:val="32"/>
-          <w:szCs w:val="32"/>
-        </w:rPr>
         <w:t>Питер</w:t>
       </w:r>
     </w:p>
@@ -122,484 +106,1276 @@
         <w:rPr>
           <w:sz w:val="24"/>
         </w:rPr>
-        <w:t>Навык позв</w:t>
+        <w:t>Навык позволит узнать информацию о метро Санкт-Петербурга:</w:t>
+      </w:r>
+    </w:p>
+    <w:p>
+      <w:pPr>
+        <w:pStyle w:val="a3"/>
+        <w:numPr>
+          <w:ilvl w:val="0"/>
+          <w:numId w:val="2"/>
+        </w:numPr>
+        <w:rPr>
+          <w:sz w:val="24"/>
+        </w:rPr>
+      </w:pPr>
+      <w:r>
+        <w:rPr>
+          <w:sz w:val="24"/>
+        </w:rPr>
+        <w:t>режим работы</w:t>
+      </w:r>
+      <w:r>
+        <w:rPr>
+          <w:sz w:val="24"/>
+        </w:rPr>
+        <w:t xml:space="preserve"> ближайшей</w:t>
+      </w:r>
+      <w:r>
+        <w:rPr>
+          <w:sz w:val="24"/>
+        </w:rPr>
+        <w:t xml:space="preserve"> станци</w:t>
+      </w:r>
+      <w:r>
+        <w:rPr>
+          <w:sz w:val="24"/>
+        </w:rPr>
+        <w:t>и метро</w:t>
+      </w:r>
+      <w:r>
+        <w:rPr>
+          <w:sz w:val="24"/>
+        </w:rPr>
+        <w:t>;</w:t>
+      </w:r>
+    </w:p>
+    <w:p>
+      <w:pPr>
+        <w:pStyle w:val="a3"/>
+        <w:numPr>
+          <w:ilvl w:val="0"/>
+          <w:numId w:val="2"/>
+        </w:numPr>
+        <w:rPr>
+          <w:sz w:val="24"/>
+        </w:rPr>
+      </w:pPr>
+      <w:r>
+        <w:rPr>
+          <w:sz w:val="24"/>
+        </w:rPr>
+        <w:t>ограничения на станции метро (ремонт эскалаторов, капитальный ремонт, закрытые входы и выходы)</w:t>
+      </w:r>
+      <w:r>
+        <w:rPr>
+          <w:sz w:val="24"/>
+        </w:rPr>
+        <w:t>;</w:t>
+      </w:r>
+    </w:p>
+    <w:p>
+      <w:pPr>
+        <w:pStyle w:val="a3"/>
+        <w:numPr>
+          <w:ilvl w:val="0"/>
+          <w:numId w:val="2"/>
+        </w:numPr>
+        <w:rPr>
+          <w:sz w:val="24"/>
+        </w:rPr>
+      </w:pPr>
+      <w:r>
+        <w:rPr>
+          <w:sz w:val="24"/>
+        </w:rPr>
+        <w:t>адрес ближайшего вестибюля станции метро</w:t>
+      </w:r>
+      <w:r>
+        <w:rPr>
+          <w:sz w:val="24"/>
+        </w:rPr>
+        <w:t xml:space="preserve"> (далее можно отобразить на карте)</w:t>
+      </w:r>
+      <w:r>
+        <w:rPr>
+          <w:sz w:val="24"/>
+        </w:rPr>
+        <w:t>;</w:t>
+      </w:r>
+    </w:p>
+    <w:p>
+      <w:pPr>
+        <w:pStyle w:val="a3"/>
+        <w:numPr>
+          <w:ilvl w:val="0"/>
+          <w:numId w:val="2"/>
+        </w:numPr>
+        <w:rPr>
+          <w:sz w:val="24"/>
+        </w:rPr>
+      </w:pPr>
+      <w:r>
+        <w:rPr>
+          <w:sz w:val="24"/>
+        </w:rPr>
+        <w:t>тарифы на проезд</w:t>
+      </w:r>
+      <w:r>
+        <w:rPr>
+          <w:sz w:val="24"/>
+          <w:lang w:val="en-US"/>
+        </w:rPr>
+        <w:t>;</w:t>
+      </w:r>
+    </w:p>
+    <w:p>
+      <w:pPr>
+        <w:pStyle w:val="a3"/>
+        <w:numPr>
+          <w:ilvl w:val="0"/>
+          <w:numId w:val="2"/>
+        </w:numPr>
+        <w:rPr>
+          <w:sz w:val="24"/>
+        </w:rPr>
+      </w:pPr>
+      <w:r>
+        <w:rPr>
+          <w:sz w:val="24"/>
+        </w:rPr>
+        <w:t xml:space="preserve">адрес ближайшей </w:t>
+      </w:r>
+      <w:r>
+        <w:rPr>
+          <w:sz w:val="24"/>
+        </w:rPr>
+        <w:t>точки продаж билетов, проездных</w:t>
+      </w:r>
+      <w:r>
+        <w:rPr>
+          <w:sz w:val="24"/>
+        </w:rPr>
+        <w:t xml:space="preserve"> (</w:t>
+      </w:r>
+      <w:r>
+        <w:rPr>
+          <w:sz w:val="24"/>
+        </w:rPr>
+        <w:t>далее можно отобразить на карте</w:t>
+      </w:r>
+      <w:r>
+        <w:rPr>
+          <w:sz w:val="24"/>
+        </w:rPr>
+        <w:t>)</w:t>
+      </w:r>
+      <w:r>
+        <w:rPr>
+          <w:sz w:val="24"/>
+        </w:rPr>
+        <w:t>;</w:t>
+      </w:r>
+    </w:p>
+    <w:p>
+      <w:pPr>
+        <w:pStyle w:val="a3"/>
+        <w:numPr>
+          <w:ilvl w:val="0"/>
+          <w:numId w:val="2"/>
+        </w:numPr>
+        <w:rPr>
+          <w:sz w:val="24"/>
+        </w:rPr>
+      </w:pPr>
+      <w:r>
+        <w:rPr>
+          <w:sz w:val="24"/>
+          <w:u w:val="single"/>
+        </w:rPr>
+        <w:t>в будущей перспективе</w:t>
+      </w:r>
+      <w:r>
+        <w:rPr>
+          <w:sz w:val="24"/>
+          <w:u w:val="single"/>
+        </w:rPr>
+        <w:t>.</w:t>
+      </w:r>
+      <w:r>
+        <w:rPr>
+          <w:sz w:val="24"/>
+        </w:rPr>
+        <w:t xml:space="preserve"> Навигация по станциям и веткам</w:t>
+      </w:r>
+      <w:r>
+        <w:rPr>
+          <w:sz w:val="24"/>
+        </w:rPr>
+        <w:t>;</w:t>
+      </w:r>
+    </w:p>
+    <w:p>
+      <w:pPr>
+        <w:pStyle w:val="a3"/>
+        <w:numPr>
+          <w:ilvl w:val="0"/>
+          <w:numId w:val="2"/>
+        </w:numPr>
+        <w:rPr>
+          <w:sz w:val="24"/>
+        </w:rPr>
+      </w:pPr>
+      <w:r>
+        <w:rPr>
+          <w:sz w:val="24"/>
+          <w:u w:val="single"/>
+        </w:rPr>
+        <w:t>в будущей перспективе</w:t>
+      </w:r>
+      <w:r>
+        <w:rPr>
+          <w:sz w:val="24"/>
+          <w:u w:val="single"/>
+        </w:rPr>
+        <w:t>.</w:t>
+      </w:r>
+      <w:r>
+        <w:rPr>
+          <w:sz w:val="24"/>
+        </w:rPr>
+        <w:t xml:space="preserve"> Оформление проездного.</w:t>
+      </w:r>
+    </w:p>
+    <w:p>
+      <w:pPr>
+        <w:pStyle w:val="a3"/>
+        <w:numPr>
+          <w:ilvl w:val="0"/>
+          <w:numId w:val="2"/>
+        </w:numPr>
+        <w:rPr>
+          <w:sz w:val="24"/>
+        </w:rPr>
+      </w:pPr>
+      <w:r>
+        <w:rPr>
+          <w:sz w:val="24"/>
+          <w:u w:val="single"/>
+        </w:rPr>
+        <w:t>в будущей перспективе</w:t>
+      </w:r>
+      <w:r>
+        <w:rPr>
+          <w:sz w:val="24"/>
+          <w:u w:val="single"/>
+        </w:rPr>
+        <w:t>.</w:t>
+      </w:r>
+      <w:r>
+        <w:rPr>
+          <w:sz w:val="24"/>
+        </w:rPr>
+        <w:t xml:space="preserve"> История каждой станции</w:t>
+      </w:r>
+      <w:r>
+        <w:rPr>
+          <w:sz w:val="24"/>
+          <w:lang w:val="en-US"/>
+        </w:rPr>
+        <w:t xml:space="preserve">, </w:t>
+      </w:r>
+      <w:proofErr w:type="spellStart"/>
+      <w:r>
+        <w:rPr>
+          <w:sz w:val="24"/>
+          <w:lang w:val="en-US"/>
+        </w:rPr>
+        <w:t>аудиогид</w:t>
+      </w:r>
+      <w:proofErr w:type="spellEnd"/>
+      <w:r>
+        <w:rPr>
+          <w:sz w:val="24"/>
+        </w:rPr>
+        <w:t>.</w:t>
+      </w:r>
+    </w:p>
+    <w:p>
+      <w:pPr>
+        <w:ind w:left="708"/>
+        <w:rPr>
+          <w:sz w:val="24"/>
+        </w:rPr>
+      </w:pPr>
+      <w:r>
+        <w:rPr>
+          <w:sz w:val="24"/>
+        </w:rPr>
+        <w:t>Что может сообщать Станция сама, без запроса пользователя</w:t>
+      </w:r>
+      <w:r>
+        <w:rPr>
+          <w:sz w:val="24"/>
+        </w:rPr>
+        <w:t>:</w:t>
+      </w:r>
+    </w:p>
+    <w:p>
+      <w:pPr>
+        <w:pStyle w:val="a3"/>
+        <w:numPr>
+          <w:ilvl w:val="0"/>
+          <w:numId w:val="6"/>
+        </w:numPr>
+        <w:rPr>
+          <w:sz w:val="24"/>
+        </w:rPr>
+      </w:pPr>
+      <w:r>
+        <w:rPr>
+          <w:sz w:val="24"/>
+        </w:rPr>
+        <w:t>Новости по ограничениям ближайшей станции</w:t>
+      </w:r>
+      <w:r>
+        <w:rPr>
+          <w:sz w:val="24"/>
+        </w:rPr>
+        <w:t>;</w:t>
+      </w:r>
+    </w:p>
+    <w:p>
+      <w:pPr>
+        <w:pStyle w:val="a3"/>
+        <w:numPr>
+          <w:ilvl w:val="0"/>
+          <w:numId w:val="6"/>
+        </w:numPr>
+        <w:rPr>
+          <w:sz w:val="24"/>
+        </w:rPr>
+      </w:pPr>
+      <w:r>
+        <w:rPr>
+          <w:sz w:val="24"/>
+        </w:rPr>
+        <w:t>Изменения в тарифах на проезд</w:t>
+      </w:r>
+      <w:r>
+        <w:rPr>
+          <w:sz w:val="24"/>
+        </w:rPr>
+        <w:t>;</w:t>
+      </w:r>
+    </w:p>
+    <w:p>
+      <w:pPr>
+        <w:pStyle w:val="a3"/>
+        <w:numPr>
+          <w:ilvl w:val="0"/>
+          <w:numId w:val="6"/>
+        </w:numPr>
+        <w:rPr>
+          <w:sz w:val="24"/>
+        </w:rPr>
+      </w:pPr>
+      <w:r>
+        <w:rPr>
+          <w:sz w:val="24"/>
+          <w:u w:val="single"/>
+        </w:rPr>
+        <w:t>в будущей перспективе</w:t>
+      </w:r>
+      <w:r>
+        <w:rPr>
+          <w:sz w:val="24"/>
+          <w:u w:val="single"/>
+        </w:rPr>
+        <w:t xml:space="preserve">. </w:t>
+      </w:r>
+      <w:r>
+        <w:rPr>
+          <w:sz w:val="24"/>
+        </w:rPr>
+        <w:t>Напоминание о продлении проездного</w:t>
+      </w:r>
+    </w:p>
+    <w:p>
+      <w:pPr>
+        <w:ind w:firstLine="709"/>
+        <w:rPr>
+          <w:b/>
+          <w:sz w:val="24"/>
+        </w:rPr>
+      </w:pPr>
+      <w:r>
+        <w:rPr>
+          <w:b/>
+          <w:sz w:val="24"/>
+        </w:rPr>
+        <w:t xml:space="preserve">Название навыка: </w:t>
+      </w:r>
+    </w:p>
+    <w:p>
+      <w:pPr>
+        <w:ind w:firstLine="709"/>
+        <w:rPr>
+          <w:sz w:val="24"/>
+          <w:szCs w:val="24"/>
+        </w:rPr>
+      </w:pPr>
+      <w:r>
+        <w:rPr>
+          <w:sz w:val="24"/>
+          <w:szCs w:val="24"/>
+        </w:rPr>
+        <w:t xml:space="preserve">Метро — </w:t>
+      </w:r>
+      <w:r>
+        <w:rPr>
+          <w:sz w:val="24"/>
+          <w:szCs w:val="24"/>
+        </w:rPr>
+        <w:t>Питер</w:t>
+      </w:r>
+    </w:p>
+    <w:p>
+      <w:pPr>
+        <w:ind w:firstLine="709"/>
+        <w:rPr>
+          <w:b/>
+          <w:sz w:val="24"/>
+        </w:rPr>
+      </w:pPr>
+      <w:r>
+        <w:rPr>
+          <w:b/>
+          <w:sz w:val="24"/>
+        </w:rPr>
+        <w:t>Контекст:</w:t>
+      </w:r>
+    </w:p>
+    <w:p>
+      <w:pPr>
+        <w:ind w:firstLine="709"/>
+        <w:rPr>
+          <w:sz w:val="24"/>
+        </w:rPr>
+      </w:pPr>
+      <w:r>
+        <w:rPr>
+          <w:sz w:val="24"/>
+        </w:rPr>
+        <w:t>Навыком можно воспользоваться дома, за рулём или на улице.</w:t>
+      </w:r>
+    </w:p>
+    <w:p>
+      <w:pPr>
+        <w:ind w:firstLine="709"/>
+        <w:rPr>
+          <w:b/>
+          <w:sz w:val="24"/>
+        </w:rPr>
+      </w:pPr>
+      <w:r>
+        <w:rPr>
+          <w:b/>
+          <w:sz w:val="24"/>
+        </w:rPr>
+        <w:t>Какие плюсы от голосового сценария</w:t>
+      </w:r>
+      <w:r>
+        <w:rPr>
+          <w:b/>
+          <w:sz w:val="24"/>
+        </w:rPr>
+        <w:t>:</w:t>
+      </w:r>
+    </w:p>
+    <w:p>
+      <w:pPr>
+        <w:pStyle w:val="a3"/>
+        <w:numPr>
+          <w:ilvl w:val="0"/>
+          <w:numId w:val="3"/>
+        </w:numPr>
+        <w:rPr>
+          <w:sz w:val="24"/>
+        </w:rPr>
+      </w:pPr>
+      <w:r>
+        <w:rPr>
+          <w:sz w:val="24"/>
+        </w:rPr>
+        <w:t>у сценария сложная навигация в графическом интерфейсе, голосовой сценарий значительно упростит навигацию</w:t>
+      </w:r>
+      <w:r>
+        <w:rPr>
+          <w:sz w:val="24"/>
+        </w:rPr>
+        <w:t>;</w:t>
+      </w:r>
+    </w:p>
+    <w:p>
+      <w:pPr>
+        <w:pStyle w:val="a3"/>
+        <w:numPr>
+          <w:ilvl w:val="0"/>
+          <w:numId w:val="3"/>
+        </w:numPr>
+        <w:rPr>
+          <w:sz w:val="24"/>
+        </w:rPr>
+      </w:pPr>
+      <w:r>
+        <w:rPr>
+          <w:sz w:val="24"/>
+        </w:rPr>
+        <w:t>сценарий можно пройти, не глядя в экран</w:t>
+      </w:r>
+      <w:r>
+        <w:rPr>
+          <w:sz w:val="24"/>
+        </w:rPr>
+        <w:t>;</w:t>
+      </w:r>
+    </w:p>
+    <w:p>
+      <w:pPr>
+        <w:pStyle w:val="a3"/>
+        <w:numPr>
+          <w:ilvl w:val="0"/>
+          <w:numId w:val="3"/>
+        </w:numPr>
+        <w:rPr>
+          <w:sz w:val="24"/>
+        </w:rPr>
+      </w:pPr>
+      <w:r>
+        <w:rPr>
+          <w:sz w:val="24"/>
+        </w:rPr>
+        <w:t>навык является полезным и может встроиться в ежедневную рутину пользователя (рано утром, перед выходом на работу спросить у Алисы ограничения на станции. Либо после работы спросить у Алисы не закрыта ли станция метро)</w:t>
+      </w:r>
+      <w:r>
+        <w:rPr>
+          <w:sz w:val="24"/>
+        </w:rPr>
+        <w:t>.</w:t>
+      </w:r>
+    </w:p>
+    <w:p>
+      <w:pPr>
+        <w:ind w:firstLine="709"/>
+        <w:rPr>
+          <w:b/>
+          <w:sz w:val="24"/>
+        </w:rPr>
+      </w:pPr>
+      <w:proofErr w:type="spellStart"/>
+      <w:r>
+        <w:rPr>
+          <w:b/>
+          <w:sz w:val="24"/>
+        </w:rPr>
+        <w:t>Ресерч</w:t>
+      </w:r>
+      <w:proofErr w:type="spellEnd"/>
+      <w:r>
+        <w:rPr>
+          <w:b/>
+          <w:sz w:val="24"/>
+        </w:rPr>
+        <w:t xml:space="preserve"> конкурентов</w:t>
+      </w:r>
+      <w:r>
+        <w:rPr>
+          <w:b/>
+          <w:sz w:val="24"/>
+        </w:rPr>
+        <w:t>:</w:t>
+      </w:r>
+    </w:p>
+    <w:p>
+      <w:pPr>
+        <w:ind w:firstLine="709"/>
+        <w:rPr>
+          <w:sz w:val="24"/>
+          <w:u w:val="single"/>
+        </w:rPr>
+      </w:pPr>
+      <w:r>
+        <w:rPr>
+          <w:sz w:val="24"/>
+          <w:u w:val="single"/>
+        </w:rPr>
+        <w:t>2</w:t>
+      </w:r>
+      <w:r>
+        <w:rPr>
+          <w:sz w:val="24"/>
+          <w:u w:val="single"/>
+          <w:lang w:val="en-US"/>
+        </w:rPr>
+        <w:t>GIS</w:t>
+      </w:r>
+      <w:r>
+        <w:rPr>
+          <w:sz w:val="24"/>
+          <w:u w:val="single"/>
+        </w:rPr>
+        <w:t xml:space="preserve">. </w:t>
+      </w:r>
+    </w:p>
+    <w:p>
+      <w:pPr>
+        <w:ind w:firstLine="709"/>
+        <w:rPr>
+          <w:sz w:val="24"/>
+          <w:lang w:val="en-US"/>
+        </w:rPr>
+      </w:pPr>
+      <w:r>
+        <w:rPr>
+          <w:sz w:val="24"/>
+        </w:rPr>
+        <w:t>Плюсы</w:t>
+      </w:r>
+      <w:r>
+        <w:rPr>
+          <w:sz w:val="24"/>
+          <w:lang w:val="en-US"/>
+        </w:rPr>
+        <w:t>:</w:t>
+      </w:r>
+    </w:p>
+    <w:p>
+      <w:pPr>
+        <w:pStyle w:val="a3"/>
+        <w:numPr>
+          <w:ilvl w:val="0"/>
+          <w:numId w:val="5"/>
+        </w:numPr>
+        <w:rPr>
+          <w:sz w:val="24"/>
+          <w:lang w:val="en-US"/>
+        </w:rPr>
+      </w:pPr>
+      <w:r>
+        <w:rPr>
+          <w:sz w:val="24"/>
+        </w:rPr>
+        <w:t>Просмотр режима работы выбранной станции</w:t>
+      </w:r>
+    </w:p>
+    <w:p>
+      <w:pPr>
+        <w:pStyle w:val="a3"/>
+        <w:numPr>
+          <w:ilvl w:val="0"/>
+          <w:numId w:val="5"/>
+        </w:numPr>
+        <w:rPr>
+          <w:sz w:val="24"/>
+        </w:rPr>
+      </w:pPr>
+      <w:r>
+        <w:rPr>
+          <w:sz w:val="24"/>
+        </w:rPr>
+        <w:t>Просмотр ограничений на выбранной станции</w:t>
+      </w:r>
+    </w:p>
+    <w:p>
+      <w:pPr>
+        <w:pStyle w:val="a3"/>
+        <w:numPr>
+          <w:ilvl w:val="0"/>
+          <w:numId w:val="5"/>
+        </w:numPr>
+        <w:rPr>
+          <w:sz w:val="24"/>
+        </w:rPr>
+      </w:pPr>
+      <w:r>
+        <w:rPr>
+          <w:sz w:val="24"/>
+        </w:rPr>
+        <w:t>Просмотр точек продаж билетов, проездных на карте</w:t>
+      </w:r>
+    </w:p>
+    <w:p>
+      <w:pPr>
+        <w:pStyle w:val="a3"/>
+        <w:numPr>
+          <w:ilvl w:val="0"/>
+          <w:numId w:val="5"/>
+        </w:numPr>
+        <w:rPr>
+          <w:sz w:val="24"/>
+        </w:rPr>
+      </w:pPr>
+      <w:r>
+        <w:rPr>
+          <w:sz w:val="24"/>
+        </w:rPr>
+        <w:lastRenderedPageBreak/>
+        <w:t>Просмотр вестибюлей станций метро на карте</w:t>
+      </w:r>
+    </w:p>
+    <w:p>
+      <w:pPr>
+        <w:pStyle w:val="a3"/>
+        <w:numPr>
+          <w:ilvl w:val="0"/>
+          <w:numId w:val="5"/>
+        </w:numPr>
+        <w:rPr>
+          <w:sz w:val="24"/>
+        </w:rPr>
+      </w:pPr>
+      <w:r>
+        <w:rPr>
+          <w:sz w:val="24"/>
+        </w:rPr>
+        <w:t>Голосовой навигатор</w:t>
+      </w:r>
+    </w:p>
+    <w:p>
+      <w:pPr>
+        <w:pStyle w:val="a3"/>
+        <w:numPr>
+          <w:ilvl w:val="0"/>
+          <w:numId w:val="5"/>
+        </w:numPr>
+        <w:rPr>
+          <w:sz w:val="24"/>
+          <w:lang w:val="en-US"/>
+        </w:rPr>
+      </w:pPr>
+      <w:r>
+        <w:rPr>
+          <w:sz w:val="24"/>
+        </w:rPr>
+        <w:t xml:space="preserve">Работа в </w:t>
+      </w:r>
+      <w:proofErr w:type="spellStart"/>
+      <w:r>
+        <w:rPr>
+          <w:sz w:val="24"/>
+        </w:rPr>
+        <w:t>оффлайн</w:t>
+      </w:r>
+      <w:proofErr w:type="spellEnd"/>
+      <w:r>
+        <w:rPr>
+          <w:sz w:val="24"/>
+        </w:rPr>
+        <w:t xml:space="preserve"> режиме</w:t>
+      </w:r>
+    </w:p>
+    <w:p>
+      <w:pPr>
+        <w:ind w:firstLine="709"/>
+        <w:rPr>
+          <w:sz w:val="24"/>
+          <w:lang w:val="en-US"/>
+        </w:rPr>
+      </w:pPr>
+      <w:r>
+        <w:rPr>
+          <w:sz w:val="24"/>
+        </w:rPr>
+        <w:t>Минусы</w:t>
+      </w:r>
+      <w:r>
+        <w:rPr>
+          <w:sz w:val="24"/>
+          <w:lang w:val="en-US"/>
+        </w:rPr>
+        <w:t>:</w:t>
+      </w:r>
+    </w:p>
+    <w:p>
+      <w:pPr>
+        <w:pStyle w:val="a3"/>
+        <w:numPr>
+          <w:ilvl w:val="0"/>
+          <w:numId w:val="5"/>
+        </w:numPr>
+        <w:rPr>
+          <w:sz w:val="24"/>
+          <w:lang w:val="en-US"/>
+        </w:rPr>
+      </w:pPr>
+      <w:r>
+        <w:rPr>
+          <w:sz w:val="24"/>
+        </w:rPr>
+        <w:t>Сложный графический интерфейс</w:t>
+      </w:r>
+    </w:p>
+    <w:p>
+      <w:pPr>
+        <w:pStyle w:val="a3"/>
+        <w:numPr>
+          <w:ilvl w:val="0"/>
+          <w:numId w:val="5"/>
+        </w:numPr>
+        <w:rPr>
+          <w:sz w:val="24"/>
+        </w:rPr>
+      </w:pPr>
+      <w:r>
+        <w:rPr>
+          <w:sz w:val="24"/>
+        </w:rPr>
+        <w:t>Отсутствие голосового представления информации, только текст</w:t>
+      </w:r>
+    </w:p>
+    <w:p>
+      <w:pPr>
+        <w:pStyle w:val="a3"/>
+        <w:numPr>
+          <w:ilvl w:val="0"/>
+          <w:numId w:val="5"/>
+        </w:numPr>
+        <w:rPr>
+          <w:sz w:val="24"/>
+        </w:rPr>
+      </w:pPr>
+      <w:r>
+        <w:rPr>
+          <w:sz w:val="24"/>
+        </w:rPr>
+        <w:t>Отсутствие просмотра тарифов на проезд</w:t>
+      </w:r>
+    </w:p>
+    <w:p>
+      <w:pPr>
+        <w:pStyle w:val="a3"/>
+        <w:numPr>
+          <w:ilvl w:val="0"/>
+          <w:numId w:val="5"/>
+        </w:numPr>
+        <w:rPr>
+          <w:sz w:val="24"/>
+        </w:rPr>
+      </w:pPr>
+      <w:r>
+        <w:rPr>
+          <w:sz w:val="24"/>
+        </w:rPr>
+        <w:t>Отсутствие</w:t>
+      </w:r>
+      <w:r>
+        <w:rPr>
+          <w:sz w:val="24"/>
+        </w:rPr>
+        <w:t xml:space="preserve"> напоминаний об изменениях в тарифах на проезд</w:t>
+      </w:r>
+    </w:p>
+    <w:p>
+      <w:pPr>
+        <w:pStyle w:val="a3"/>
+        <w:numPr>
+          <w:ilvl w:val="0"/>
+          <w:numId w:val="5"/>
+        </w:numPr>
+        <w:rPr>
+          <w:sz w:val="24"/>
+        </w:rPr>
+      </w:pPr>
+      <w:r>
+        <w:rPr>
+          <w:sz w:val="24"/>
+        </w:rPr>
+        <w:t>Отсутствие оформления проездного</w:t>
+      </w:r>
+    </w:p>
+    <w:p>
+      <w:pPr>
+        <w:pStyle w:val="a3"/>
+        <w:numPr>
+          <w:ilvl w:val="0"/>
+          <w:numId w:val="5"/>
+        </w:numPr>
+        <w:rPr>
+          <w:sz w:val="24"/>
+        </w:rPr>
+      </w:pPr>
+      <w:r>
+        <w:rPr>
+          <w:sz w:val="24"/>
+        </w:rPr>
+        <w:t>Отсутствие</w:t>
+      </w:r>
+      <w:r>
+        <w:rPr>
+          <w:sz w:val="24"/>
+        </w:rPr>
+        <w:t xml:space="preserve"> напоминаний о продлении проездного</w:t>
+      </w:r>
+    </w:p>
+    <w:p>
+      <w:pPr>
+        <w:pStyle w:val="a3"/>
+        <w:numPr>
+          <w:ilvl w:val="0"/>
+          <w:numId w:val="5"/>
+        </w:numPr>
+        <w:rPr>
+          <w:sz w:val="24"/>
+        </w:rPr>
+      </w:pPr>
+      <w:r>
+        <w:rPr>
+          <w:sz w:val="24"/>
+        </w:rPr>
+        <w:t>Отсутствие новостей по ограничениям на ближайшей станции</w:t>
+      </w:r>
+    </w:p>
+    <w:p>
+      <w:pPr>
+        <w:ind w:left="708"/>
+        <w:rPr>
+          <w:sz w:val="24"/>
+          <w:u w:val="single"/>
+        </w:rPr>
+      </w:pPr>
+      <w:r>
+        <w:rPr>
+          <w:sz w:val="24"/>
+          <w:u w:val="single"/>
+        </w:rPr>
+        <w:t>Метро Петербург – аудио гид</w:t>
+      </w:r>
+    </w:p>
+    <w:p>
+      <w:pPr>
+        <w:ind w:firstLine="709"/>
+        <w:rPr>
+          <w:sz w:val="24"/>
+        </w:rPr>
+      </w:pPr>
+      <w:r>
+        <w:rPr>
+          <w:sz w:val="24"/>
+        </w:rPr>
+        <w:t>Плюсы</w:t>
+      </w:r>
+      <w:r>
+        <w:rPr>
+          <w:sz w:val="24"/>
+        </w:rPr>
+        <w:t>:</w:t>
+      </w:r>
+    </w:p>
+    <w:p>
+      <w:pPr>
+        <w:pStyle w:val="a3"/>
+        <w:numPr>
+          <w:ilvl w:val="0"/>
+          <w:numId w:val="5"/>
+        </w:numPr>
+        <w:rPr>
+          <w:sz w:val="24"/>
+          <w:lang w:val="en-US"/>
+        </w:rPr>
+      </w:pPr>
+      <w:r>
+        <w:rPr>
+          <w:sz w:val="24"/>
+        </w:rPr>
+        <w:t>Простой</w:t>
+      </w:r>
+      <w:r>
+        <w:rPr>
+          <w:sz w:val="24"/>
+        </w:rPr>
+        <w:t xml:space="preserve"> графический интерфейс</w:t>
+      </w:r>
+    </w:p>
+    <w:p>
+      <w:pPr>
+        <w:pStyle w:val="a3"/>
+        <w:numPr>
+          <w:ilvl w:val="0"/>
+          <w:numId w:val="5"/>
+        </w:numPr>
+        <w:rPr>
+          <w:sz w:val="24"/>
+          <w:lang w:val="en-US"/>
+        </w:rPr>
+      </w:pPr>
+      <w:r>
+        <w:rPr>
+          <w:sz w:val="24"/>
+        </w:rPr>
+        <w:t xml:space="preserve">Работа в </w:t>
+      </w:r>
+      <w:proofErr w:type="spellStart"/>
+      <w:r>
+        <w:rPr>
+          <w:sz w:val="24"/>
+        </w:rPr>
+        <w:t>оффлайн</w:t>
+      </w:r>
+      <w:proofErr w:type="spellEnd"/>
+      <w:r>
+        <w:rPr>
+          <w:sz w:val="24"/>
+        </w:rPr>
+        <w:t xml:space="preserve"> режиме</w:t>
+      </w:r>
+    </w:p>
+    <w:p>
+      <w:pPr>
+        <w:pStyle w:val="a3"/>
+        <w:numPr>
+          <w:ilvl w:val="0"/>
+          <w:numId w:val="5"/>
+        </w:numPr>
+        <w:rPr>
+          <w:sz w:val="24"/>
+        </w:rPr>
+      </w:pPr>
+      <w:r>
+        <w:rPr>
+          <w:sz w:val="24"/>
+        </w:rPr>
+        <w:t>Голосовое представление информации</w:t>
+      </w:r>
+    </w:p>
+    <w:p>
+      <w:pPr>
+        <w:pStyle w:val="a3"/>
+        <w:numPr>
+          <w:ilvl w:val="0"/>
+          <w:numId w:val="5"/>
+        </w:numPr>
+        <w:rPr>
+          <w:sz w:val="24"/>
+        </w:rPr>
+      </w:pPr>
+      <w:r>
+        <w:rPr>
+          <w:sz w:val="24"/>
+        </w:rPr>
+        <w:t>История каждой станции, аудиогид</w:t>
+      </w:r>
+    </w:p>
+    <w:p>
+      <w:pPr>
+        <w:ind w:firstLine="709"/>
+        <w:rPr>
+          <w:sz w:val="24"/>
+          <w:lang w:val="en-US"/>
+        </w:rPr>
+      </w:pPr>
+      <w:r>
+        <w:rPr>
+          <w:sz w:val="24"/>
+        </w:rPr>
+        <w:t>Минусы</w:t>
+      </w:r>
+      <w:r>
+        <w:rPr>
+          <w:sz w:val="24"/>
+          <w:lang w:val="en-US"/>
+        </w:rPr>
+        <w:t>:</w:t>
+      </w:r>
+    </w:p>
+    <w:p>
+      <w:pPr>
+        <w:pStyle w:val="a3"/>
+        <w:numPr>
+          <w:ilvl w:val="0"/>
+          <w:numId w:val="5"/>
+        </w:numPr>
+        <w:rPr>
+          <w:sz w:val="24"/>
+        </w:rPr>
+      </w:pPr>
+      <w:r>
+        <w:rPr>
+          <w:sz w:val="24"/>
+        </w:rPr>
+        <w:t xml:space="preserve">Отсутствие </w:t>
+      </w:r>
+      <w:r>
+        <w:rPr>
+          <w:sz w:val="24"/>
+        </w:rPr>
+        <w:t xml:space="preserve">просмотра </w:t>
+      </w:r>
+      <w:r>
+        <w:rPr>
+          <w:sz w:val="24"/>
+        </w:rPr>
+        <w:t>режима работы станции</w:t>
+      </w:r>
+    </w:p>
+    <w:p>
+      <w:pPr>
+        <w:pStyle w:val="a3"/>
+        <w:numPr>
+          <w:ilvl w:val="0"/>
+          <w:numId w:val="5"/>
+        </w:numPr>
+        <w:rPr>
+          <w:sz w:val="24"/>
+        </w:rPr>
+      </w:pPr>
+      <w:r>
+        <w:rPr>
+          <w:sz w:val="24"/>
+        </w:rPr>
+        <w:t xml:space="preserve">Отсутствие </w:t>
+      </w:r>
+      <w:r>
+        <w:rPr>
+          <w:sz w:val="24"/>
+        </w:rPr>
+        <w:t>п</w:t>
+      </w:r>
+      <w:r>
+        <w:rPr>
+          <w:sz w:val="24"/>
+        </w:rPr>
+        <w:t>росмотр</w:t>
+      </w:r>
+      <w:r>
+        <w:rPr>
+          <w:sz w:val="24"/>
+        </w:rPr>
+        <w:t>а</w:t>
+      </w:r>
+      <w:r>
+        <w:rPr>
+          <w:sz w:val="24"/>
+        </w:rPr>
+        <w:t xml:space="preserve"> ограничений на станции</w:t>
+      </w:r>
+    </w:p>
+    <w:p>
+      <w:pPr>
+        <w:pStyle w:val="a3"/>
+        <w:numPr>
+          <w:ilvl w:val="0"/>
+          <w:numId w:val="5"/>
+        </w:numPr>
+        <w:rPr>
+          <w:sz w:val="24"/>
+        </w:rPr>
+      </w:pPr>
+      <w:r>
+        <w:rPr>
+          <w:sz w:val="24"/>
+        </w:rPr>
+        <w:t xml:space="preserve">Отсутствие просмотра </w:t>
+      </w:r>
+      <w:r>
+        <w:rPr>
+          <w:sz w:val="24"/>
+        </w:rPr>
+        <w:t>точек продаж билетов, проездных</w:t>
+      </w:r>
+    </w:p>
+    <w:p>
+      <w:pPr>
+        <w:pStyle w:val="a3"/>
+        <w:numPr>
+          <w:ilvl w:val="0"/>
+          <w:numId w:val="5"/>
+        </w:numPr>
+        <w:rPr>
+          <w:sz w:val="24"/>
+        </w:rPr>
+      </w:pPr>
+      <w:r>
+        <w:rPr>
+          <w:sz w:val="24"/>
+        </w:rPr>
+        <w:t>Отсутствие</w:t>
+      </w:r>
+      <w:r>
+        <w:rPr>
+          <w:sz w:val="24"/>
+        </w:rPr>
+        <w:t xml:space="preserve"> </w:t>
+      </w:r>
+      <w:r>
+        <w:rPr>
+          <w:sz w:val="24"/>
+        </w:rPr>
+        <w:t xml:space="preserve">просмотра </w:t>
+      </w:r>
+      <w:r>
+        <w:rPr>
+          <w:sz w:val="24"/>
+        </w:rPr>
+        <w:t>вестибюлей станций метро</w:t>
+      </w:r>
+    </w:p>
+    <w:p>
+      <w:pPr>
+        <w:pStyle w:val="a3"/>
+        <w:numPr>
+          <w:ilvl w:val="0"/>
+          <w:numId w:val="5"/>
+        </w:numPr>
+        <w:rPr>
+          <w:sz w:val="24"/>
+        </w:rPr>
+      </w:pPr>
+      <w:r>
+        <w:rPr>
+          <w:sz w:val="24"/>
+        </w:rPr>
+        <w:t>Отсутствие навигации по станциям и веткам</w:t>
+      </w:r>
+    </w:p>
+    <w:p>
+      <w:pPr>
+        <w:pStyle w:val="a3"/>
+        <w:numPr>
+          <w:ilvl w:val="0"/>
+          <w:numId w:val="5"/>
+        </w:numPr>
+        <w:rPr>
+          <w:sz w:val="24"/>
+        </w:rPr>
+      </w:pPr>
+      <w:r>
+        <w:rPr>
+          <w:sz w:val="24"/>
+        </w:rPr>
+        <w:t>Отсутствие просмотра тарифов на проезд</w:t>
+      </w:r>
+    </w:p>
+    <w:p>
+      <w:pPr>
+        <w:pStyle w:val="a3"/>
+        <w:numPr>
+          <w:ilvl w:val="0"/>
+          <w:numId w:val="5"/>
+        </w:numPr>
+        <w:rPr>
+          <w:sz w:val="24"/>
+        </w:rPr>
+      </w:pPr>
+      <w:r>
+        <w:rPr>
+          <w:sz w:val="24"/>
+        </w:rPr>
+        <w:t>Отсутствие оформления проездного</w:t>
       </w:r>
       <w:bookmarkStart w:id="0" w:name="_GoBack"/>
       <w:bookmarkEnd w:id="0"/>
-      <w:r>
-        <w:rPr>
-          <w:sz w:val="24"/>
-        </w:rPr>
-        <w:t>олит узнать информацию о метро Санкт-Петербурга:</w:t>
-      </w:r>
-    </w:p>
-    <w:p>
-      <w:pPr>
-        <w:pStyle w:val="a3"/>
-        <w:numPr>
-          <w:ilvl w:val="0"/>
-          <w:numId w:val="2"/>
-        </w:numPr>
-        <w:rPr>
-          <w:sz w:val="24"/>
-        </w:rPr>
-      </w:pPr>
-      <w:r>
-        <w:rPr>
-          <w:sz w:val="24"/>
-        </w:rPr>
-        <w:t>режим работы</w:t>
-      </w:r>
-      <w:r>
-        <w:rPr>
-          <w:sz w:val="24"/>
-        </w:rPr>
-        <w:t xml:space="preserve"> ближайшей</w:t>
-      </w:r>
-      <w:r>
-        <w:rPr>
-          <w:sz w:val="24"/>
-        </w:rPr>
-        <w:t xml:space="preserve"> станци</w:t>
-      </w:r>
-      <w:r>
-        <w:rPr>
-          <w:sz w:val="24"/>
-        </w:rPr>
-        <w:t>и метро</w:t>
-      </w:r>
-      <w:r>
-        <w:rPr>
-          <w:sz w:val="24"/>
-        </w:rPr>
-        <w:t>;</w:t>
-      </w:r>
-    </w:p>
-    <w:p>
-      <w:pPr>
-        <w:pStyle w:val="a3"/>
-        <w:numPr>
-          <w:ilvl w:val="0"/>
-          <w:numId w:val="2"/>
-        </w:numPr>
-        <w:rPr>
-          <w:sz w:val="24"/>
-        </w:rPr>
-      </w:pPr>
-      <w:r>
-        <w:rPr>
-          <w:sz w:val="24"/>
-        </w:rPr>
-        <w:t>ограничения на станции метро (ремонт эскалаторов, капитальный ремонт, закрытые входы и выходы)</w:t>
-      </w:r>
-      <w:r>
-        <w:rPr>
-          <w:sz w:val="24"/>
-        </w:rPr>
-        <w:t>;</w:t>
-      </w:r>
-    </w:p>
-    <w:p>
-      <w:pPr>
-        <w:pStyle w:val="a3"/>
-        <w:numPr>
-          <w:ilvl w:val="0"/>
-          <w:numId w:val="2"/>
-        </w:numPr>
-        <w:rPr>
-          <w:sz w:val="24"/>
-        </w:rPr>
-      </w:pPr>
-      <w:r>
-        <w:rPr>
-          <w:sz w:val="24"/>
-        </w:rPr>
-        <w:t>адрес ближайшего вестибюля станции метро;</w:t>
-      </w:r>
-    </w:p>
-    <w:p>
-      <w:pPr>
-        <w:pStyle w:val="a3"/>
-        <w:numPr>
-          <w:ilvl w:val="0"/>
-          <w:numId w:val="2"/>
-        </w:numPr>
-        <w:rPr>
-          <w:sz w:val="24"/>
-        </w:rPr>
-      </w:pPr>
-      <w:r>
-        <w:rPr>
-          <w:sz w:val="24"/>
-        </w:rPr>
-        <w:t>тарифы на проезд</w:t>
-      </w:r>
-      <w:r>
-        <w:rPr>
-          <w:sz w:val="24"/>
-          <w:lang w:val="en-US"/>
-        </w:rPr>
-        <w:t>;</w:t>
-      </w:r>
-    </w:p>
-    <w:p>
-      <w:pPr>
-        <w:pStyle w:val="a3"/>
-        <w:numPr>
-          <w:ilvl w:val="0"/>
-          <w:numId w:val="2"/>
-        </w:numPr>
-        <w:rPr>
-          <w:sz w:val="24"/>
-        </w:rPr>
-      </w:pPr>
-      <w:r>
-        <w:rPr>
-          <w:sz w:val="24"/>
-        </w:rPr>
-        <w:t xml:space="preserve">адрес ближайшей </w:t>
-      </w:r>
-      <w:r>
-        <w:rPr>
-          <w:sz w:val="24"/>
-        </w:rPr>
-        <w:t>точки продаж билетов, проездных</w:t>
-      </w:r>
-      <w:r>
-        <w:rPr>
-          <w:sz w:val="24"/>
-        </w:rPr>
-        <w:t>;</w:t>
-      </w:r>
-    </w:p>
-    <w:p>
-      <w:pPr>
-        <w:pStyle w:val="a3"/>
-        <w:numPr>
-          <w:ilvl w:val="0"/>
-          <w:numId w:val="2"/>
-        </w:numPr>
-        <w:rPr>
-          <w:sz w:val="24"/>
-        </w:rPr>
-      </w:pPr>
-      <w:r>
-        <w:rPr>
-          <w:sz w:val="24"/>
-          <w:u w:val="single"/>
-        </w:rPr>
-        <w:t>в будущей перспективе</w:t>
-      </w:r>
-      <w:r>
-        <w:rPr>
-          <w:sz w:val="24"/>
-          <w:u w:val="single"/>
-        </w:rPr>
-        <w:t>.</w:t>
-      </w:r>
-      <w:r>
-        <w:rPr>
-          <w:sz w:val="24"/>
-        </w:rPr>
-        <w:t xml:space="preserve"> Навигация по станциям и веткам</w:t>
-      </w:r>
-      <w:r>
-        <w:rPr>
-          <w:sz w:val="24"/>
-        </w:rPr>
-        <w:t>;</w:t>
-      </w:r>
-    </w:p>
-    <w:p>
-      <w:pPr>
-        <w:pStyle w:val="a3"/>
-        <w:numPr>
-          <w:ilvl w:val="0"/>
-          <w:numId w:val="2"/>
-        </w:numPr>
-        <w:rPr>
-          <w:sz w:val="24"/>
-        </w:rPr>
-      </w:pPr>
-      <w:r>
-        <w:rPr>
-          <w:sz w:val="24"/>
-          <w:u w:val="single"/>
-        </w:rPr>
-        <w:t>в будущей перспективе</w:t>
-      </w:r>
-      <w:r>
-        <w:rPr>
-          <w:sz w:val="24"/>
-          <w:u w:val="single"/>
-        </w:rPr>
-        <w:t>.</w:t>
-      </w:r>
-      <w:r>
-        <w:rPr>
-          <w:sz w:val="24"/>
-        </w:rPr>
-        <w:t xml:space="preserve"> Оформление проездного.</w:t>
-      </w:r>
-    </w:p>
-    <w:p>
-      <w:pPr>
-        <w:ind w:firstLine="709"/>
-        <w:rPr>
-          <w:b/>
-          <w:sz w:val="24"/>
-        </w:rPr>
-      </w:pPr>
-      <w:r>
-        <w:rPr>
-          <w:b/>
-          <w:sz w:val="24"/>
-        </w:rPr>
-        <w:t xml:space="preserve">Название навыка: </w:t>
-      </w:r>
-    </w:p>
-    <w:p>
-      <w:pPr>
-        <w:ind w:firstLine="709"/>
-        <w:rPr>
-          <w:sz w:val="24"/>
-          <w:szCs w:val="24"/>
-        </w:rPr>
-      </w:pPr>
-      <w:r>
-        <w:rPr>
-          <w:sz w:val="24"/>
-          <w:szCs w:val="24"/>
-        </w:rPr>
-        <w:t xml:space="preserve">Метро </w:t>
-      </w:r>
-      <w:r>
-        <w:rPr>
-          <w:sz w:val="24"/>
-          <w:szCs w:val="24"/>
-        </w:rPr>
-        <w:t>—</w:t>
-      </w:r>
-      <w:r>
-        <w:rPr>
-          <w:sz w:val="24"/>
-          <w:szCs w:val="24"/>
-        </w:rPr>
-        <w:t xml:space="preserve"> </w:t>
-      </w:r>
-      <w:r>
-        <w:rPr>
-          <w:sz w:val="24"/>
-          <w:szCs w:val="24"/>
-        </w:rPr>
-        <w:t>Питер</w:t>
-      </w:r>
-    </w:p>
-    <w:p>
-      <w:pPr>
-        <w:ind w:firstLine="709"/>
-        <w:rPr>
-          <w:b/>
-          <w:sz w:val="24"/>
-        </w:rPr>
-      </w:pPr>
-      <w:r>
-        <w:rPr>
-          <w:b/>
-          <w:sz w:val="24"/>
-        </w:rPr>
-        <w:t>Контекст:</w:t>
-      </w:r>
-    </w:p>
-    <w:p>
-      <w:pPr>
-        <w:ind w:firstLine="709"/>
-        <w:rPr>
-          <w:sz w:val="24"/>
-        </w:rPr>
-      </w:pPr>
-      <w:r>
-        <w:rPr>
-          <w:sz w:val="24"/>
-        </w:rPr>
-        <w:t>Навыком можно воспользоваться дома, за рулём или на улице.</w:t>
-      </w:r>
-    </w:p>
-    <w:p>
-      <w:pPr>
-        <w:ind w:firstLine="709"/>
-        <w:rPr>
-          <w:b/>
-          <w:sz w:val="24"/>
-        </w:rPr>
-      </w:pPr>
-      <w:r>
-        <w:rPr>
-          <w:b/>
-          <w:sz w:val="24"/>
-        </w:rPr>
-        <w:t>Какие плюсы от голосового сценария</w:t>
-      </w:r>
-      <w:r>
-        <w:rPr>
-          <w:b/>
-          <w:sz w:val="24"/>
-        </w:rPr>
-        <w:t>:</w:t>
-      </w:r>
-    </w:p>
-    <w:p>
-      <w:pPr>
-        <w:pStyle w:val="a3"/>
-        <w:numPr>
-          <w:ilvl w:val="0"/>
-          <w:numId w:val="3"/>
-        </w:numPr>
-        <w:rPr>
-          <w:sz w:val="24"/>
-        </w:rPr>
-      </w:pPr>
-      <w:r>
-        <w:rPr>
-          <w:sz w:val="24"/>
-        </w:rPr>
-        <w:t>у сценария сложная навигация в графическом интерфейсе, голосовой сценарий значительно упростит навигацию</w:t>
-      </w:r>
-      <w:r>
-        <w:rPr>
-          <w:sz w:val="24"/>
-        </w:rPr>
-        <w:t>;</w:t>
-      </w:r>
-    </w:p>
-    <w:p>
-      <w:pPr>
-        <w:pStyle w:val="a3"/>
-        <w:numPr>
-          <w:ilvl w:val="0"/>
-          <w:numId w:val="3"/>
-        </w:numPr>
-        <w:rPr>
-          <w:sz w:val="24"/>
-        </w:rPr>
-      </w:pPr>
-      <w:r>
-        <w:rPr>
-          <w:sz w:val="24"/>
-        </w:rPr>
-        <w:t>сценарий можно пройти, не глядя в экран</w:t>
-      </w:r>
-      <w:r>
-        <w:rPr>
-          <w:sz w:val="24"/>
-        </w:rPr>
-        <w:t>;</w:t>
-      </w:r>
-    </w:p>
-    <w:p>
-      <w:pPr>
-        <w:pStyle w:val="a3"/>
-        <w:numPr>
-          <w:ilvl w:val="0"/>
-          <w:numId w:val="3"/>
-        </w:numPr>
-        <w:rPr>
-          <w:sz w:val="24"/>
-        </w:rPr>
-      </w:pPr>
-      <w:r>
-        <w:rPr>
-          <w:sz w:val="24"/>
-        </w:rPr>
-        <w:t>навык является полезным и может встроиться в ежедневную рутину пользователя (рано утром, перед выходом на работу спросить у Алисы ограничения на станции. Либо после работы спросить у Алисы не закрыта ли станция метро)</w:t>
-      </w:r>
-      <w:r>
-        <w:rPr>
-          <w:sz w:val="24"/>
-        </w:rPr>
-        <w:t>.</w:t>
-      </w:r>
-    </w:p>
-    <w:p>
-      <w:pPr>
-        <w:ind w:firstLine="709"/>
-        <w:rPr>
-          <w:b/>
-          <w:sz w:val="24"/>
-        </w:rPr>
-      </w:pPr>
-      <w:proofErr w:type="spellStart"/>
-      <w:r>
-        <w:rPr>
-          <w:b/>
-          <w:sz w:val="24"/>
-        </w:rPr>
-        <w:t>Ресерч</w:t>
-      </w:r>
-      <w:proofErr w:type="spellEnd"/>
-      <w:r>
-        <w:rPr>
-          <w:b/>
-          <w:sz w:val="24"/>
-        </w:rPr>
-        <w:t xml:space="preserve"> конкурентов</w:t>
-      </w:r>
-      <w:r>
-        <w:rPr>
-          <w:b/>
-          <w:sz w:val="24"/>
-        </w:rPr>
-        <w:t>:</w:t>
-      </w:r>
-    </w:p>
-    <w:p>
-      <w:pPr>
-        <w:ind w:firstLine="709"/>
-        <w:rPr>
-          <w:sz w:val="24"/>
-        </w:rPr>
-      </w:pPr>
-      <w:r>
-        <w:rPr>
-          <w:sz w:val="24"/>
-        </w:rPr>
-        <w:t>2</w:t>
-      </w:r>
-      <w:r>
-        <w:rPr>
-          <w:sz w:val="24"/>
-          <w:lang w:val="en-US"/>
-        </w:rPr>
-        <w:t>GIS</w:t>
-      </w:r>
-      <w:r>
-        <w:rPr>
-          <w:sz w:val="24"/>
-        </w:rPr>
-        <w:t xml:space="preserve">. </w:t>
-      </w:r>
-    </w:p>
-    <w:p>
-      <w:pPr>
-        <w:ind w:firstLine="709"/>
-        <w:rPr>
-          <w:sz w:val="24"/>
-          <w:lang w:val="en-US"/>
-        </w:rPr>
-      </w:pPr>
-      <w:r>
-        <w:rPr>
-          <w:sz w:val="24"/>
-        </w:rPr>
-        <w:t>Плюсы</w:t>
-      </w:r>
-      <w:r>
-        <w:rPr>
-          <w:sz w:val="24"/>
-          <w:lang w:val="en-US"/>
-        </w:rPr>
-        <w:t>:</w:t>
-      </w:r>
     </w:p>
     <w:p>
       <w:pPr>
@@ -610,14 +1386,13 @@
         </w:numPr>
         <w:rPr>
           <w:sz w:val="24"/>
-          <w:lang w:val="en-US"/>
-        </w:rPr>
-      </w:pPr>
-      <w:r>
-        <w:rPr>
-          <w:sz w:val="24"/>
-        </w:rPr>
-        <w:t>Просмотр режима работы выбранной станции</w:t>
+        </w:rPr>
+      </w:pPr>
+      <w:r>
+        <w:rPr>
+          <w:sz w:val="24"/>
+        </w:rPr>
+        <w:t>Отсутствие напоминаний об изменениях в тарифах на проезд</w:t>
       </w:r>
     </w:p>
     <w:p>
@@ -635,19 +1410,13 @@
         <w:rPr>
           <w:sz w:val="24"/>
         </w:rPr>
-        <w:t xml:space="preserve">Просмотр ограничений на </w:t>
-      </w:r>
-      <w:r>
-        <w:rPr>
-          <w:sz w:val="24"/>
-        </w:rPr>
-        <w:t xml:space="preserve">выбранной </w:t>
-      </w:r>
-      <w:r>
-        <w:rPr>
-          <w:sz w:val="24"/>
-        </w:rPr>
-        <w:t>станции</w:t>
+        <w:t>Отсутствие</w:t>
+      </w:r>
+      <w:r>
+        <w:rPr>
+          <w:sz w:val="24"/>
+        </w:rPr>
+        <w:t xml:space="preserve"> напоминаний о продлении проездного</w:t>
       </w:r>
     </w:p>
     <w:p>
@@ -665,185 +1434,12 @@
         <w:rPr>
           <w:sz w:val="24"/>
         </w:rPr>
-        <w:t>Просмотр точек продаж билетов, проездных на карте</w:t>
-      </w:r>
-    </w:p>
-    <w:p>
-      <w:pPr>
-        <w:pStyle w:val="a3"/>
-        <w:numPr>
-          <w:ilvl w:val="0"/>
-          <w:numId w:val="5"/>
-        </w:numPr>
-        <w:rPr>
-          <w:sz w:val="24"/>
-        </w:rPr>
-      </w:pPr>
-      <w:r>
-        <w:rPr>
-          <w:sz w:val="24"/>
-        </w:rPr>
-        <w:t>Просмотр вестибюлей станций метро на карте</w:t>
-      </w:r>
-    </w:p>
-    <w:p>
-      <w:pPr>
-        <w:pStyle w:val="a3"/>
-        <w:numPr>
-          <w:ilvl w:val="0"/>
-          <w:numId w:val="5"/>
-        </w:numPr>
-        <w:rPr>
-          <w:sz w:val="24"/>
-          <w:lang w:val="en-US"/>
-        </w:rPr>
-      </w:pPr>
-      <w:r>
-        <w:rPr>
-          <w:sz w:val="24"/>
-        </w:rPr>
-        <w:t>Голосовой навигатор</w:t>
-      </w:r>
-    </w:p>
-    <w:p>
-      <w:pPr>
-        <w:pStyle w:val="a3"/>
-        <w:numPr>
-          <w:ilvl w:val="0"/>
-          <w:numId w:val="5"/>
-        </w:numPr>
-        <w:rPr>
-          <w:sz w:val="24"/>
-          <w:lang w:val="en-US"/>
-        </w:rPr>
-      </w:pPr>
-      <w:r>
-        <w:rPr>
-          <w:sz w:val="24"/>
-        </w:rPr>
-        <w:t xml:space="preserve">Работа в </w:t>
-      </w:r>
-      <w:proofErr w:type="spellStart"/>
-      <w:r>
-        <w:rPr>
-          <w:sz w:val="24"/>
-        </w:rPr>
-        <w:t>оффлайн</w:t>
-      </w:r>
-      <w:proofErr w:type="spellEnd"/>
-      <w:r>
-        <w:rPr>
-          <w:sz w:val="24"/>
-        </w:rPr>
-        <w:t xml:space="preserve"> режиме</w:t>
-      </w:r>
-    </w:p>
-    <w:p>
-      <w:pPr>
-        <w:ind w:firstLine="709"/>
-        <w:rPr>
-          <w:sz w:val="24"/>
-          <w:lang w:val="en-US"/>
-        </w:rPr>
-      </w:pPr>
-      <w:r>
-        <w:rPr>
-          <w:sz w:val="24"/>
-        </w:rPr>
-        <w:t>Минусы</w:t>
-      </w:r>
-      <w:r>
-        <w:rPr>
-          <w:sz w:val="24"/>
-          <w:lang w:val="en-US"/>
-        </w:rPr>
-        <w:t>:</w:t>
-      </w:r>
-    </w:p>
-    <w:p>
-      <w:pPr>
-        <w:pStyle w:val="a3"/>
-        <w:numPr>
-          <w:ilvl w:val="0"/>
-          <w:numId w:val="5"/>
-        </w:numPr>
-        <w:rPr>
-          <w:sz w:val="24"/>
-          <w:lang w:val="en-US"/>
-        </w:rPr>
-      </w:pPr>
-      <w:r>
-        <w:rPr>
-          <w:sz w:val="24"/>
-        </w:rPr>
-        <w:t>Сложный графический интерфейс</w:t>
-      </w:r>
-    </w:p>
-    <w:p>
-      <w:pPr>
-        <w:pStyle w:val="a3"/>
-        <w:numPr>
-          <w:ilvl w:val="0"/>
-          <w:numId w:val="5"/>
-        </w:numPr>
-        <w:rPr>
-          <w:sz w:val="24"/>
-        </w:rPr>
-      </w:pPr>
-      <w:r>
-        <w:rPr>
-          <w:sz w:val="24"/>
-        </w:rPr>
-        <w:t>Отсутствие голосового представления информации, только текст</w:t>
-      </w:r>
-    </w:p>
-    <w:p>
-      <w:pPr>
-        <w:pStyle w:val="a3"/>
-        <w:numPr>
-          <w:ilvl w:val="0"/>
-          <w:numId w:val="5"/>
-        </w:numPr>
-        <w:rPr>
-          <w:sz w:val="24"/>
-        </w:rPr>
-      </w:pPr>
-      <w:r>
-        <w:rPr>
-          <w:sz w:val="24"/>
-        </w:rPr>
-        <w:t>Отсутствие просмотра тарифов на проезд</w:t>
-      </w:r>
-    </w:p>
-    <w:p>
-      <w:pPr>
-        <w:pStyle w:val="a3"/>
-        <w:numPr>
-          <w:ilvl w:val="0"/>
-          <w:numId w:val="5"/>
-        </w:numPr>
-        <w:rPr>
-          <w:sz w:val="24"/>
-        </w:rPr>
-      </w:pPr>
-      <w:r>
-        <w:rPr>
-          <w:sz w:val="24"/>
-        </w:rPr>
-        <w:lastRenderedPageBreak/>
-        <w:t>Отсутствие оформления проездного</w:t>
-      </w:r>
-    </w:p>
-    <w:p>
-      <w:pPr>
-        <w:ind w:left="1069"/>
-        <w:rPr>
-          <w:sz w:val="24"/>
-        </w:rPr>
-      </w:pPr>
-    </w:p>
-    <w:p>
-      <w:pPr>
+        <w:t>Отсутствие новостей по ограничениям на ближайшей станции</w:t>
+      </w:r>
+    </w:p>
+    <w:p>
+      <w:pPr>
+        <w:ind w:left="708"/>
         <w:rPr>
           <w:sz w:val="24"/>
         </w:rPr>
@@ -862,6 +1458,92 @@
 <file path=word/numbering.xml><?xml version="1.0" encoding="utf-8"?>
 <w:numbering xmlns:wpc="http://schemas.microsoft.com/office/word/2010/wordprocessingCanvas" xmlns:cx="http://schemas.microsoft.com/office/drawing/2014/chartex" xmlns:mc="http://schemas.openxmlformats.org/markup-compatibility/2006" xmlns:o="urn:schemas-microsoft-com:office:office" xmlns:r="http://schemas.openxmlformats.org/officeDocument/2006/relationships" xmlns:m="http://schemas.openxmlformats.org/officeDocument/2006/math" xmlns:v="urn:schemas-microsoft-com:vml" xmlns:wp14="http://schemas.microsoft.com/office/word/2010/wordprocessingDrawing" xmlns:wp="http://schemas.openxmlformats.org/drawingml/2006/wordprocessingDrawing" xmlns:w10="urn:schemas-microsoft-com:office:word" xmlns:w="http://schemas.openxmlformats.org/wordprocessingml/2006/main" xmlns:w14="http://schemas.microsoft.com/office/word/2010/wordml" xmlns:w15="http://schemas.microsoft.com/office/word/2012/wordml" xmlns:w16se="http://schemas.microsoft.com/office/word/2015/wordml/symex" xmlns:wpg="http://schemas.microsoft.com/office/word/2010/wordprocessingGroup" xmlns:wpi="http://schemas.microsoft.com/office/word/2010/wordprocessingInk" xmlns:wne="http://schemas.microsoft.com/office/word/2006/wordml" xmlns:wps="http://schemas.microsoft.com/office/word/2010/wordprocessingShape" mc:Ignorable="w14 w15 w16se wp14">
   <w:abstractNum w:abstractNumId="0" w15:restartNumberingAfterBreak="0">
+    <w:nsid w:val="079F092E"/>
+    <w:multiLevelType w:val="hybridMultilevel"/>
+    <w:tmpl w:val="9D684608"/>
+    <w:lvl w:ilvl="0" w:tplc="0419000F">
+      <w:start w:val="1"/>
+      <w:numFmt w:val="decimal"/>
+      <w:lvlText w:val="%1."/>
+      <w:lvlJc w:val="left"/>
+      <w:pPr>
+        <w:ind w:left="1490" w:hanging="360"/>
+      </w:pPr>
+    </w:lvl>
+    <w:lvl w:ilvl="1" w:tplc="04190019" w:tentative="1">
+      <w:start w:val="1"/>
+      <w:numFmt w:val="lowerLetter"/>
+      <w:lvlText w:val="%2."/>
+      <w:lvlJc w:val="left"/>
+      <w:pPr>
+        <w:ind w:left="2210" w:hanging="360"/>
+      </w:pPr>
+    </w:lvl>
+    <w:lvl w:ilvl="2" w:tplc="0419001B" w:tentative="1">
+      <w:start w:val="1"/>
+      <w:numFmt w:val="lowerRoman"/>
+      <w:lvlText w:val="%3."/>
+      <w:lvlJc w:val="right"/>
+      <w:pPr>
+        <w:ind w:left="2930" w:hanging="180"/>
+      </w:pPr>
+    </w:lvl>
+    <w:lvl w:ilvl="3" w:tplc="0419000F" w:tentative="1">
+      <w:start w:val="1"/>
+      <w:numFmt w:val="decimal"/>
+      <w:lvlText w:val="%4."/>
+      <w:lvlJc w:val="left"/>
+      <w:pPr>
+        <w:ind w:left="3650" w:hanging="360"/>
+      </w:pPr>
+    </w:lvl>
+    <w:lvl w:ilvl="4" w:tplc="04190019" w:tentative="1">
+      <w:start w:val="1"/>
+      <w:numFmt w:val="lowerLetter"/>
+      <w:lvlText w:val="%5."/>
+      <w:lvlJc w:val="left"/>
+      <w:pPr>
+        <w:ind w:left="4370" w:hanging="360"/>
+      </w:pPr>
+    </w:lvl>
+    <w:lvl w:ilvl="5" w:tplc="0419001B" w:tentative="1">
+      <w:start w:val="1"/>
+      <w:numFmt w:val="lowerRoman"/>
+      <w:lvlText w:val="%6."/>
+      <w:lvlJc w:val="right"/>
+      <w:pPr>
+        <w:ind w:left="5090" w:hanging="180"/>
+      </w:pPr>
+    </w:lvl>
+    <w:lvl w:ilvl="6" w:tplc="0419000F" w:tentative="1">
+      <w:start w:val="1"/>
+      <w:numFmt w:val="decimal"/>
+      <w:lvlText w:val="%7."/>
+      <w:lvlJc w:val="left"/>
+      <w:pPr>
+        <w:ind w:left="5810" w:hanging="360"/>
+      </w:pPr>
+    </w:lvl>
+    <w:lvl w:ilvl="7" w:tplc="04190019" w:tentative="1">
+      <w:start w:val="1"/>
+      <w:numFmt w:val="lowerLetter"/>
+      <w:lvlText w:val="%8."/>
+      <w:lvlJc w:val="left"/>
+      <w:pPr>
+        <w:ind w:left="6530" w:hanging="360"/>
+      </w:pPr>
+    </w:lvl>
+    <w:lvl w:ilvl="8" w:tplc="0419001B" w:tentative="1">
+      <w:start w:val="1"/>
+      <w:numFmt w:val="lowerRoman"/>
+      <w:lvlText w:val="%9."/>
+      <w:lvlJc w:val="right"/>
+      <w:pPr>
+        <w:ind w:left="7250" w:hanging="180"/>
+      </w:pPr>
+    </w:lvl>
+  </w:abstractNum>
+  <w:abstractNum w:abstractNumId="1" w15:restartNumberingAfterBreak="0">
     <w:nsid w:val="0E6867B5"/>
     <w:multiLevelType w:val="hybridMultilevel"/>
     <w:tmpl w:val="9ECA4C02"/>
@@ -974,7 +1656,7 @@
       </w:rPr>
     </w:lvl>
   </w:abstractNum>
-  <w:abstractNum w:abstractNumId="1" w15:restartNumberingAfterBreak="0">
+  <w:abstractNum w:abstractNumId="2" w15:restartNumberingAfterBreak="0">
     <w:nsid w:val="17F36E10"/>
     <w:multiLevelType w:val="hybridMultilevel"/>
     <w:tmpl w:val="2FD45CD8"/>
@@ -1087,7 +1769,7 @@
       </w:rPr>
     </w:lvl>
   </w:abstractNum>
-  <w:abstractNum w:abstractNumId="2" w15:restartNumberingAfterBreak="0">
+  <w:abstractNum w:abstractNumId="3" w15:restartNumberingAfterBreak="0">
     <w:nsid w:val="2D7E65F2"/>
     <w:multiLevelType w:val="hybridMultilevel"/>
     <w:tmpl w:val="664AA674"/>
@@ -1200,7 +1882,7 @@
       </w:rPr>
     </w:lvl>
   </w:abstractNum>
-  <w:abstractNum w:abstractNumId="3" w15:restartNumberingAfterBreak="0">
+  <w:abstractNum w:abstractNumId="4" w15:restartNumberingAfterBreak="0">
     <w:nsid w:val="49492B16"/>
     <w:multiLevelType w:val="hybridMultilevel"/>
     <w:tmpl w:val="49DE5942"/>
@@ -1286,7 +1968,7 @@
       </w:pPr>
     </w:lvl>
   </w:abstractNum>
-  <w:abstractNum w:abstractNumId="4" w15:restartNumberingAfterBreak="0">
+  <w:abstractNum w:abstractNumId="5" w15:restartNumberingAfterBreak="0">
     <w:nsid w:val="7D39522F"/>
     <w:multiLevelType w:val="hybridMultilevel"/>
     <w:tmpl w:val="551C9C0E"/>
@@ -1400,19 +2082,22 @@
     </w:lvl>
   </w:abstractNum>
   <w:num w:numId="1">
+    <w:abstractNumId w:val="4"/>
+  </w:num>
+  <w:num w:numId="2">
     <w:abstractNumId w:val="3"/>
   </w:num>
-  <w:num w:numId="2">
+  <w:num w:numId="3">
     <w:abstractNumId w:val="2"/>
   </w:num>
-  <w:num w:numId="3">
+  <w:num w:numId="4">
     <w:abstractNumId w:val="1"/>
   </w:num>
-  <w:num w:numId="4">
+  <w:num w:numId="5">
+    <w:abstractNumId w:val="5"/>
+  </w:num>
+  <w:num w:numId="6">
     <w:abstractNumId w:val="0"/>
-  </w:num>
-  <w:num w:numId="5">
-    <w:abstractNumId w:val="4"/>
   </w:num>
 </w:numbering>
 </file>

</xml_diff>